<commit_message>
recent lab changes: 2025-05-05 13:31:20
</commit_message>
<xml_diff>
--- a/Курс 2/Теория автоматов/Лабораторные/Сем4/07-08. Построение дискрипторного кода и  псевдокода. Построение регулярной грамматики/lexems.docx
+++ b/Курс 2/Теория автоматов/Лабораторные/Сем4/07-08. Построение дискрипторного кода и  псевдокода. Построение регулярной грамматики/lexems.docx
@@ -1,19 +1,37 @@
 
 <file path=word/document.xml><?xml version="1.0" encoding="utf-8"?>
-<w:document xmlns:wpc="http://schemas.microsoft.com/office/word/2010/wordprocessingCanvas" xmlns:cx="http://schemas.microsoft.com/office/drawing/2014/chartex" xmlns:cx1="http://schemas.microsoft.com/office/drawing/2015/9/8/chartex" xmlns:cx2="http://schemas.microsoft.com/office/drawing/2015/10/21/chartex" xmlns:cx3="http://schemas.microsoft.com/office/drawing/2016/5/9/chartex" xmlns:cx4="http://schemas.microsoft.com/office/drawing/2016/5/10/chartex" xmlns:cx5="http://schemas.microsoft.com/office/drawing/2016/5/11/chartex" xmlns:cx6="http://schemas.microsoft.com/office/drawing/2016/5/12/chartex" xmlns:cx7="http://schemas.microsoft.com/office/drawing/2016/5/13/chartex" xmlns:cx8="http://schemas.microsoft.com/office/drawing/2016/5/14/chartex" xmlns:mc="http://schemas.openxmlformats.org/markup-compatibility/2006" xmlns:aink="http://schemas.microsoft.com/office/drawing/2016/ink" xmlns:am3d="http://schemas.microsoft.com/office/drawing/2017/model3d" xmlns:o="urn:schemas-microsoft-com:office:office" xmlns:oel="http://schemas.microsoft.com/office/2019/extlst" xmlns:r="http://schemas.openxmlformats.org/officeDocument/2006/relationships" xmlns:m="http://schemas.openxmlformats.org/officeDocument/2006/math" xmlns:v="urn:schemas-microsoft-com:vml" xmlns:wp14="http://schemas.microsoft.com/office/word/2010/wordprocessingDrawing" xmlns:wp="http://schemas.openxmlformats.org/drawingml/2006/wordprocessingDrawing" xmlns:w10="urn:schemas-microsoft-com:office:word" xmlns:w="http://schemas.openxmlformats.org/wordprocessingml/2006/main" xmlns:w14="http://schemas.microsoft.com/office/word/2010/wordml" xmlns:w15="http://schemas.microsoft.com/office/word/2012/wordml" xmlns:w16cex="http://schemas.microsoft.com/office/word/2018/wordml/cex" xmlns:w16cid="http://schemas.microsoft.com/office/word/2016/wordml/cid" xmlns:w16="http://schemas.microsoft.com/office/word/2018/wordml" xmlns:w16sdtdh="http://schemas.microsoft.com/office/word/2020/wordml/sdtdatahash" xmlns:w16se="http://schemas.microsoft.com/office/word/2015/wordml/symex" xmlns:wpg="http://schemas.microsoft.com/office/word/2010/wordprocessingGroup" xmlns:wpi="http://schemas.microsoft.com/office/word/2010/wordprocessingInk" xmlns:wne="http://schemas.microsoft.com/office/word/2006/wordml" xmlns:wps="http://schemas.microsoft.com/office/word/2010/wordprocessingShape" mc:Ignorable="w14 w15 w16se w16cid w16 w16cex w16sdtdh wp14">
+<w:document xmlns:wpc="http://schemas.microsoft.com/office/word/2010/wordprocessingCanvas" xmlns:cx="http://schemas.microsoft.com/office/drawing/2014/chartex" xmlns:cx1="http://schemas.microsoft.com/office/drawing/2015/9/8/chartex" xmlns:cx2="http://schemas.microsoft.com/office/drawing/2015/10/21/chartex" xmlns:cx3="http://schemas.microsoft.com/office/drawing/2016/5/9/chartex" xmlns:cx4="http://schemas.microsoft.com/office/drawing/2016/5/10/chartex" xmlns:cx5="http://schemas.microsoft.com/office/drawing/2016/5/11/chartex" xmlns:cx6="http://schemas.microsoft.com/office/drawing/2016/5/12/chartex" xmlns:cx7="http://schemas.microsoft.com/office/drawing/2016/5/13/chartex" xmlns:cx8="http://schemas.microsoft.com/office/drawing/2016/5/14/chartex" xmlns:mc="http://schemas.openxmlformats.org/markup-compatibility/2006" xmlns:aink="http://schemas.microsoft.com/office/drawing/2016/ink" xmlns:am3d="http://schemas.microsoft.com/office/drawing/2017/model3d" xmlns:o="urn:schemas-microsoft-com:office:office" xmlns:oel="http://schemas.microsoft.com/office/2019/extlst" xmlns:r="http://schemas.openxmlformats.org/officeDocument/2006/relationships" xmlns:m="http://schemas.openxmlformats.org/officeDocument/2006/math" xmlns:v="urn:schemas-microsoft-com:vml" xmlns:wp14="http://schemas.microsoft.com/office/word/2010/wordprocessingDrawing" xmlns:wp="http://schemas.openxmlformats.org/drawingml/2006/wordprocessingDrawing" xmlns:w10="urn:schemas-microsoft-com:office:word" xmlns:w="http://schemas.openxmlformats.org/wordprocessingml/2006/main" xmlns:w14="http://schemas.microsoft.com/office/word/2010/wordml" xmlns:w15="http://schemas.microsoft.com/office/word/2012/wordml" xmlns:w16cex="http://schemas.microsoft.com/office/word/2018/wordml/cex" xmlns:w16cid="http://schemas.microsoft.com/office/word/2016/wordml/cid" xmlns:w16="http://schemas.microsoft.com/office/word/2018/wordml" xmlns:w16du="http://schemas.microsoft.com/office/word/2023/wordml/word16du" xmlns:w16sdtdh="http://schemas.microsoft.com/office/word/2020/wordml/sdtdatahash" xmlns:w16sdtfl="http://schemas.microsoft.com/office/word/2024/wordml/sdtformatlock" xmlns:w16se="http://schemas.microsoft.com/office/word/2015/wordml/symex" xmlns:wpg="http://schemas.microsoft.com/office/word/2010/wordprocessingGroup" xmlns:wpi="http://schemas.microsoft.com/office/word/2010/wordprocessingInk" xmlns:wne="http://schemas.microsoft.com/office/word/2006/wordml" xmlns:wps="http://schemas.microsoft.com/office/word/2010/wordprocessingShape" mc:Ignorable="w14 w15 w16se w16cid w16 w16cex w16sdtdh w16sdtfl w16du wp14">
   <w:body>
     <w:p>
       <w:pPr>
         <w:spacing w:line="240" w:lineRule="auto"/>
         <w:rPr>
-          <w:sz w:val="22"/>
-          <w:szCs w:val="22"/>
-        </w:rPr>
-      </w:pPr>
-      <w:r>
-        <w:rPr>
-          <w:sz w:val="22"/>
-          <w:szCs w:val="22"/>
+          <w:rFonts w:ascii="Times New Roman" w:hAnsi="Times New Roman" w:cs="Times New Roman"/>
+          <w:sz w:val="28"/>
+          <w:szCs w:val="28"/>
+          <w:lang w:val="ru-RU"/>
+        </w:rPr>
+      </w:pPr>
+      <w:r>
+        <w:rPr>
+          <w:rFonts w:ascii="Times New Roman" w:hAnsi="Times New Roman" w:cs="Times New Roman"/>
+          <w:sz w:val="28"/>
+          <w:szCs w:val="28"/>
+          <w:lang w:val="ru-RU"/>
+        </w:rPr>
+        <w:t>Ключевые слова</w:t>
+      </w:r>
+    </w:p>
+    <w:p>
+      <w:pPr>
+        <w:spacing w:line="240" w:lineRule="auto"/>
+        <w:rPr>
+          <w:rFonts w:ascii="Menlo" w:hAnsi="Menlo" w:cs="Menlo"/>
+        </w:rPr>
+      </w:pPr>
+      <w:r>
+        <w:rPr>
+          <w:rFonts w:ascii="Menlo" w:hAnsi="Menlo" w:cs="Menlo"/>
         </w:rPr>
         <w:t>auto</w:t>
       </w:r>
@@ -22,14 +40,12 @@
       <w:pPr>
         <w:spacing w:line="240" w:lineRule="auto"/>
         <w:rPr>
-          <w:sz w:val="22"/>
-          <w:szCs w:val="22"/>
-        </w:rPr>
-      </w:pPr>
-      <w:r>
-        <w:rPr>
-          <w:sz w:val="22"/>
-          <w:szCs w:val="22"/>
+          <w:rFonts w:ascii="Menlo" w:hAnsi="Menlo" w:cs="Menlo"/>
+        </w:rPr>
+      </w:pPr>
+      <w:r>
+        <w:rPr>
+          <w:rFonts w:ascii="Menlo" w:hAnsi="Menlo" w:cs="Menlo"/>
         </w:rPr>
         <w:t>bool</w:t>
       </w:r>
@@ -38,14 +54,12 @@
       <w:pPr>
         <w:spacing w:line="240" w:lineRule="auto"/>
         <w:rPr>
-          <w:sz w:val="22"/>
-          <w:szCs w:val="22"/>
-        </w:rPr>
-      </w:pPr>
-      <w:r>
-        <w:rPr>
-          <w:sz w:val="22"/>
-          <w:szCs w:val="22"/>
+          <w:rFonts w:ascii="Menlo" w:hAnsi="Menlo" w:cs="Menlo"/>
+        </w:rPr>
+      </w:pPr>
+      <w:r>
+        <w:rPr>
+          <w:rFonts w:ascii="Menlo" w:hAnsi="Menlo" w:cs="Menlo"/>
         </w:rPr>
         <w:t>break</w:t>
       </w:r>
@@ -54,14 +68,12 @@
       <w:pPr>
         <w:spacing w:line="240" w:lineRule="auto"/>
         <w:rPr>
-          <w:sz w:val="22"/>
-          <w:szCs w:val="22"/>
-        </w:rPr>
-      </w:pPr>
-      <w:r>
-        <w:rPr>
-          <w:sz w:val="22"/>
-          <w:szCs w:val="22"/>
+          <w:rFonts w:ascii="Menlo" w:hAnsi="Menlo" w:cs="Menlo"/>
+        </w:rPr>
+      </w:pPr>
+      <w:r>
+        <w:rPr>
+          <w:rFonts w:ascii="Menlo" w:hAnsi="Menlo" w:cs="Menlo"/>
         </w:rPr>
         <w:t>case</w:t>
       </w:r>
@@ -70,14 +82,12 @@
       <w:pPr>
         <w:spacing w:line="240" w:lineRule="auto"/>
         <w:rPr>
-          <w:sz w:val="22"/>
-          <w:szCs w:val="22"/>
-        </w:rPr>
-      </w:pPr>
-      <w:r>
-        <w:rPr>
-          <w:sz w:val="22"/>
-          <w:szCs w:val="22"/>
+          <w:rFonts w:ascii="Menlo" w:hAnsi="Menlo" w:cs="Menlo"/>
+        </w:rPr>
+      </w:pPr>
+      <w:r>
+        <w:rPr>
+          <w:rFonts w:ascii="Menlo" w:hAnsi="Menlo" w:cs="Menlo"/>
         </w:rPr>
         <w:t>char</w:t>
       </w:r>
@@ -86,14 +96,12 @@
       <w:pPr>
         <w:spacing w:line="240" w:lineRule="auto"/>
         <w:rPr>
-          <w:sz w:val="22"/>
-          <w:szCs w:val="22"/>
-        </w:rPr>
-      </w:pPr>
-      <w:r>
-        <w:rPr>
-          <w:sz w:val="22"/>
-          <w:szCs w:val="22"/>
+          <w:rFonts w:ascii="Menlo" w:hAnsi="Menlo" w:cs="Menlo"/>
+        </w:rPr>
+      </w:pPr>
+      <w:r>
+        <w:rPr>
+          <w:rFonts w:ascii="Menlo" w:hAnsi="Menlo" w:cs="Menlo"/>
         </w:rPr>
         <w:t>class</w:t>
       </w:r>
@@ -102,14 +110,12 @@
       <w:pPr>
         <w:spacing w:line="240" w:lineRule="auto"/>
         <w:rPr>
-          <w:sz w:val="22"/>
-          <w:szCs w:val="22"/>
-        </w:rPr>
-      </w:pPr>
-      <w:r>
-        <w:rPr>
-          <w:sz w:val="22"/>
-          <w:szCs w:val="22"/>
+          <w:rFonts w:ascii="Menlo" w:hAnsi="Menlo" w:cs="Menlo"/>
+        </w:rPr>
+      </w:pPr>
+      <w:r>
+        <w:rPr>
+          <w:rFonts w:ascii="Menlo" w:hAnsi="Menlo" w:cs="Menlo"/>
         </w:rPr>
         <w:t>delete</w:t>
       </w:r>
@@ -118,14 +124,12 @@
       <w:pPr>
         <w:spacing w:line="240" w:lineRule="auto"/>
         <w:rPr>
-          <w:sz w:val="22"/>
-          <w:szCs w:val="22"/>
-        </w:rPr>
-      </w:pPr>
-      <w:r>
-        <w:rPr>
-          <w:sz w:val="22"/>
-          <w:szCs w:val="22"/>
+          <w:rFonts w:ascii="Menlo" w:hAnsi="Menlo" w:cs="Menlo"/>
+        </w:rPr>
+      </w:pPr>
+      <w:r>
+        <w:rPr>
+          <w:rFonts w:ascii="Menlo" w:hAnsi="Menlo" w:cs="Menlo"/>
         </w:rPr>
         <w:t>do</w:t>
       </w:r>
@@ -134,14 +138,12 @@
       <w:pPr>
         <w:spacing w:line="240" w:lineRule="auto"/>
         <w:rPr>
-          <w:sz w:val="22"/>
-          <w:szCs w:val="22"/>
-        </w:rPr>
-      </w:pPr>
-      <w:r>
-        <w:rPr>
-          <w:sz w:val="22"/>
-          <w:szCs w:val="22"/>
+          <w:rFonts w:ascii="Menlo" w:hAnsi="Menlo" w:cs="Menlo"/>
+        </w:rPr>
+      </w:pPr>
+      <w:r>
+        <w:rPr>
+          <w:rFonts w:ascii="Menlo" w:hAnsi="Menlo" w:cs="Menlo"/>
         </w:rPr>
         <w:t>double</w:t>
       </w:r>
@@ -150,14 +152,12 @@
       <w:pPr>
         <w:spacing w:line="240" w:lineRule="auto"/>
         <w:rPr>
-          <w:sz w:val="22"/>
-          <w:szCs w:val="22"/>
-        </w:rPr>
-      </w:pPr>
-      <w:r>
-        <w:rPr>
-          <w:sz w:val="22"/>
-          <w:szCs w:val="22"/>
+          <w:rFonts w:ascii="Menlo" w:hAnsi="Menlo" w:cs="Menlo"/>
+        </w:rPr>
+      </w:pPr>
+      <w:r>
+        <w:rPr>
+          <w:rFonts w:ascii="Menlo" w:hAnsi="Menlo" w:cs="Menlo"/>
         </w:rPr>
         <w:t>else</w:t>
       </w:r>
@@ -166,14 +166,12 @@
       <w:pPr>
         <w:spacing w:line="240" w:lineRule="auto"/>
         <w:rPr>
-          <w:sz w:val="22"/>
-          <w:szCs w:val="22"/>
-        </w:rPr>
-      </w:pPr>
-      <w:r>
-        <w:rPr>
-          <w:sz w:val="22"/>
-          <w:szCs w:val="22"/>
+          <w:rFonts w:ascii="Menlo" w:hAnsi="Menlo" w:cs="Menlo"/>
+        </w:rPr>
+      </w:pPr>
+      <w:r>
+        <w:rPr>
+          <w:rFonts w:ascii="Menlo" w:hAnsi="Menlo" w:cs="Menlo"/>
         </w:rPr>
         <w:t>false</w:t>
       </w:r>
@@ -182,14 +180,12 @@
       <w:pPr>
         <w:spacing w:line="240" w:lineRule="auto"/>
         <w:rPr>
-          <w:sz w:val="22"/>
-          <w:szCs w:val="22"/>
-        </w:rPr>
-      </w:pPr>
-      <w:r>
-        <w:rPr>
-          <w:sz w:val="22"/>
-          <w:szCs w:val="22"/>
+          <w:rFonts w:ascii="Menlo" w:hAnsi="Menlo" w:cs="Menlo"/>
+        </w:rPr>
+      </w:pPr>
+      <w:r>
+        <w:rPr>
+          <w:rFonts w:ascii="Menlo" w:hAnsi="Menlo" w:cs="Menlo"/>
         </w:rPr>
         <w:t>for</w:t>
       </w:r>
@@ -198,14 +194,12 @@
       <w:pPr>
         <w:spacing w:line="240" w:lineRule="auto"/>
         <w:rPr>
-          <w:sz w:val="22"/>
-          <w:szCs w:val="22"/>
-        </w:rPr>
-      </w:pPr>
-      <w:r>
-        <w:rPr>
-          <w:sz w:val="22"/>
-          <w:szCs w:val="22"/>
+          <w:rFonts w:ascii="Menlo" w:hAnsi="Menlo" w:cs="Menlo"/>
+        </w:rPr>
+      </w:pPr>
+      <w:r>
+        <w:rPr>
+          <w:rFonts w:ascii="Menlo" w:hAnsi="Menlo" w:cs="Menlo"/>
         </w:rPr>
         <w:t>if</w:t>
       </w:r>
@@ -214,14 +208,12 @@
       <w:pPr>
         <w:spacing w:line="240" w:lineRule="auto"/>
         <w:rPr>
-          <w:sz w:val="22"/>
-          <w:szCs w:val="22"/>
-        </w:rPr>
-      </w:pPr>
-      <w:r>
-        <w:rPr>
-          <w:sz w:val="22"/>
-          <w:szCs w:val="22"/>
+          <w:rFonts w:ascii="Menlo" w:hAnsi="Menlo" w:cs="Menlo"/>
+        </w:rPr>
+      </w:pPr>
+      <w:r>
+        <w:rPr>
+          <w:rFonts w:ascii="Menlo" w:hAnsi="Menlo" w:cs="Menlo"/>
         </w:rPr>
         <w:t>int</w:t>
       </w:r>
@@ -230,14 +222,12 @@
       <w:pPr>
         <w:spacing w:line="240" w:lineRule="auto"/>
         <w:rPr>
-          <w:sz w:val="22"/>
-          <w:szCs w:val="22"/>
-        </w:rPr>
-      </w:pPr>
-      <w:r>
-        <w:rPr>
-          <w:sz w:val="22"/>
-          <w:szCs w:val="22"/>
+          <w:rFonts w:ascii="Menlo" w:hAnsi="Menlo" w:cs="Menlo"/>
+        </w:rPr>
+      </w:pPr>
+      <w:r>
+        <w:rPr>
+          <w:rFonts w:ascii="Menlo" w:hAnsi="Menlo" w:cs="Menlo"/>
         </w:rPr>
         <w:t>private</w:t>
       </w:r>
@@ -246,14 +236,12 @@
       <w:pPr>
         <w:spacing w:line="240" w:lineRule="auto"/>
         <w:rPr>
-          <w:sz w:val="22"/>
-          <w:szCs w:val="22"/>
-        </w:rPr>
-      </w:pPr>
-      <w:r>
-        <w:rPr>
-          <w:sz w:val="22"/>
-          <w:szCs w:val="22"/>
+          <w:rFonts w:ascii="Menlo" w:hAnsi="Menlo" w:cs="Menlo"/>
+        </w:rPr>
+      </w:pPr>
+      <w:r>
+        <w:rPr>
+          <w:rFonts w:ascii="Menlo" w:hAnsi="Menlo" w:cs="Menlo"/>
         </w:rPr>
         <w:t>public</w:t>
       </w:r>
@@ -262,14 +250,12 @@
       <w:pPr>
         <w:spacing w:line="240" w:lineRule="auto"/>
         <w:rPr>
-          <w:sz w:val="22"/>
-          <w:szCs w:val="22"/>
-        </w:rPr>
-      </w:pPr>
-      <w:r>
-        <w:rPr>
-          <w:sz w:val="22"/>
-          <w:szCs w:val="22"/>
+          <w:rFonts w:ascii="Menlo" w:hAnsi="Menlo" w:cs="Menlo"/>
+        </w:rPr>
+      </w:pPr>
+      <w:r>
+        <w:rPr>
+          <w:rFonts w:ascii="Menlo" w:hAnsi="Menlo" w:cs="Menlo"/>
         </w:rPr>
         <w:t>return</w:t>
       </w:r>
@@ -278,14 +264,12 @@
       <w:pPr>
         <w:spacing w:line="240" w:lineRule="auto"/>
         <w:rPr>
-          <w:sz w:val="22"/>
-          <w:szCs w:val="22"/>
-        </w:rPr>
-      </w:pPr>
-      <w:r>
-        <w:rPr>
-          <w:sz w:val="22"/>
-          <w:szCs w:val="22"/>
+          <w:rFonts w:ascii="Menlo" w:hAnsi="Menlo" w:cs="Menlo"/>
+        </w:rPr>
+      </w:pPr>
+      <w:r>
+        <w:rPr>
+          <w:rFonts w:ascii="Menlo" w:hAnsi="Menlo" w:cs="Menlo"/>
         </w:rPr>
         <w:t>this</w:t>
       </w:r>
@@ -294,14 +278,12 @@
       <w:pPr>
         <w:spacing w:line="240" w:lineRule="auto"/>
         <w:rPr>
-          <w:sz w:val="22"/>
-          <w:szCs w:val="22"/>
-        </w:rPr>
-      </w:pPr>
-      <w:r>
-        <w:rPr>
-          <w:sz w:val="22"/>
-          <w:szCs w:val="22"/>
+          <w:rFonts w:ascii="Menlo" w:hAnsi="Menlo" w:cs="Menlo"/>
+        </w:rPr>
+      </w:pPr>
+      <w:r>
+        <w:rPr>
+          <w:rFonts w:ascii="Menlo" w:hAnsi="Menlo" w:cs="Menlo"/>
         </w:rPr>
         <w:t>true</w:t>
       </w:r>
@@ -310,14 +292,12 @@
       <w:pPr>
         <w:spacing w:line="240" w:lineRule="auto"/>
         <w:rPr>
-          <w:sz w:val="22"/>
-          <w:szCs w:val="22"/>
-        </w:rPr>
-      </w:pPr>
-      <w:r>
-        <w:rPr>
-          <w:sz w:val="22"/>
-          <w:szCs w:val="22"/>
+          <w:rFonts w:ascii="Menlo" w:hAnsi="Menlo" w:cs="Menlo"/>
+        </w:rPr>
+      </w:pPr>
+      <w:r>
+        <w:rPr>
+          <w:rFonts w:ascii="Menlo" w:hAnsi="Menlo" w:cs="Menlo"/>
         </w:rPr>
         <w:t>void</w:t>
       </w:r>
@@ -326,23 +306,43 @@
       <w:pPr>
         <w:spacing w:line="240" w:lineRule="auto"/>
         <w:rPr>
-          <w:sz w:val="22"/>
-          <w:szCs w:val="22"/>
-        </w:rPr>
-      </w:pPr>
-    </w:p>
-    <w:p>
-      <w:pPr>
-        <w:spacing w:line="240" w:lineRule="auto"/>
-        <w:rPr>
-          <w:sz w:val="22"/>
-          <w:szCs w:val="22"/>
-        </w:rPr>
-      </w:pPr>
-      <w:r>
-        <w:rPr>
-          <w:sz w:val="22"/>
-          <w:szCs w:val="22"/>
+          <w:rFonts w:ascii="Times New Roman" w:hAnsi="Times New Roman" w:cs="Times New Roman"/>
+          <w:sz w:val="28"/>
+          <w:szCs w:val="28"/>
+          <w:lang w:val="ru-RU"/>
+        </w:rPr>
+      </w:pPr>
+    </w:p>
+    <w:p>
+      <w:pPr>
+        <w:spacing w:line="240" w:lineRule="auto"/>
+        <w:rPr>
+          <w:rFonts w:ascii="Times New Roman" w:hAnsi="Times New Roman" w:cs="Times New Roman"/>
+          <w:sz w:val="28"/>
+          <w:szCs w:val="28"/>
+          <w:lang w:val="ru-RU"/>
+        </w:rPr>
+      </w:pPr>
+      <w:r>
+        <w:rPr>
+          <w:rFonts w:ascii="Times New Roman" w:hAnsi="Times New Roman" w:cs="Times New Roman"/>
+          <w:sz w:val="28"/>
+          <w:szCs w:val="28"/>
+          <w:lang w:val="ru-RU"/>
+        </w:rPr>
+        <w:t>Константы</w:t>
+      </w:r>
+    </w:p>
+    <w:p>
+      <w:pPr>
+        <w:spacing w:line="240" w:lineRule="auto"/>
+        <w:rPr>
+          <w:rFonts w:ascii="Menlo" w:hAnsi="Menlo" w:cs="Menlo"/>
+        </w:rPr>
+      </w:pPr>
+      <w:r>
+        <w:rPr>
+          <w:rFonts w:ascii="Menlo" w:hAnsi="Menlo" w:cs="Menlo"/>
         </w:rPr>
         <w:t>15.75</w:t>
       </w:r>
@@ -351,14 +351,12 @@
       <w:pPr>
         <w:spacing w:line="240" w:lineRule="auto"/>
         <w:rPr>
-          <w:sz w:val="22"/>
-          <w:szCs w:val="22"/>
-        </w:rPr>
-      </w:pPr>
-      <w:r>
-        <w:rPr>
-          <w:sz w:val="22"/>
-          <w:szCs w:val="22"/>
+          <w:rFonts w:ascii="Menlo" w:hAnsi="Menlo" w:cs="Menlo"/>
+        </w:rPr>
+      </w:pPr>
+      <w:r>
+        <w:rPr>
+          <w:rFonts w:ascii="Menlo" w:hAnsi="Menlo" w:cs="Menlo"/>
         </w:rPr>
         <w:t>1.575E1</w:t>
       </w:r>
@@ -367,14 +365,12 @@
       <w:pPr>
         <w:spacing w:line="240" w:lineRule="auto"/>
         <w:rPr>
-          <w:sz w:val="22"/>
-          <w:szCs w:val="22"/>
-        </w:rPr>
-      </w:pPr>
-      <w:r>
-        <w:rPr>
-          <w:sz w:val="22"/>
-          <w:szCs w:val="22"/>
+          <w:rFonts w:ascii="Menlo" w:hAnsi="Menlo" w:cs="Menlo"/>
+        </w:rPr>
+      </w:pPr>
+      <w:r>
+        <w:rPr>
+          <w:rFonts w:ascii="Menlo" w:hAnsi="Menlo" w:cs="Menlo"/>
         </w:rPr>
         <w:t>1575e-2</w:t>
       </w:r>
@@ -383,14 +379,12 @@
       <w:pPr>
         <w:spacing w:line="240" w:lineRule="auto"/>
         <w:rPr>
-          <w:sz w:val="22"/>
-          <w:szCs w:val="22"/>
-        </w:rPr>
-      </w:pPr>
-      <w:r>
-        <w:rPr>
-          <w:sz w:val="22"/>
-          <w:szCs w:val="22"/>
+          <w:rFonts w:ascii="Menlo" w:hAnsi="Menlo" w:cs="Menlo"/>
+        </w:rPr>
+      </w:pPr>
+      <w:r>
+        <w:rPr>
+          <w:rFonts w:ascii="Menlo" w:hAnsi="Menlo" w:cs="Menlo"/>
         </w:rPr>
         <w:t>-2.5e-3</w:t>
       </w:r>
@@ -399,14 +393,12 @@
       <w:pPr>
         <w:spacing w:line="240" w:lineRule="auto"/>
         <w:rPr>
-          <w:sz w:val="22"/>
-          <w:szCs w:val="22"/>
-        </w:rPr>
-      </w:pPr>
-      <w:r>
-        <w:rPr>
-          <w:sz w:val="22"/>
-          <w:szCs w:val="22"/>
+          <w:rFonts w:ascii="Menlo" w:hAnsi="Menlo" w:cs="Menlo"/>
+        </w:rPr>
+      </w:pPr>
+      <w:r>
+        <w:rPr>
+          <w:rFonts w:ascii="Menlo" w:hAnsi="Menlo" w:cs="Menlo"/>
         </w:rPr>
         <w:t>25E-4</w:t>
       </w:r>
@@ -415,23 +407,183 @@
       <w:pPr>
         <w:spacing w:line="240" w:lineRule="auto"/>
         <w:rPr>
-          <w:sz w:val="22"/>
-          <w:szCs w:val="22"/>
-        </w:rPr>
-      </w:pPr>
-    </w:p>
-    <w:p>
-      <w:pPr>
-        <w:spacing w:line="240" w:lineRule="auto"/>
-        <w:rPr>
-          <w:sz w:val="22"/>
-          <w:szCs w:val="22"/>
-        </w:rPr>
-      </w:pPr>
-      <w:r>
-        <w:rPr>
-          <w:sz w:val="22"/>
-          <w:szCs w:val="22"/>
+          <w:rFonts w:ascii="Times New Roman" w:hAnsi="Times New Roman" w:cs="Times New Roman"/>
+          <w:sz w:val="28"/>
+          <w:szCs w:val="28"/>
+        </w:rPr>
+      </w:pPr>
+    </w:p>
+    <w:p>
+      <w:pPr>
+        <w:spacing w:line="240" w:lineRule="auto"/>
+        <w:rPr>
+          <w:rFonts w:ascii="Times New Roman" w:hAnsi="Times New Roman" w:cs="Times New Roman"/>
+          <w:sz w:val="28"/>
+          <w:szCs w:val="28"/>
+          <w:lang w:val="ru-RU"/>
+        </w:rPr>
+      </w:pPr>
+      <w:r>
+        <w:rPr>
+          <w:rFonts w:ascii="Times New Roman" w:hAnsi="Times New Roman" w:cs="Times New Roman"/>
+          <w:sz w:val="28"/>
+          <w:szCs w:val="28"/>
+          <w:lang w:val="ru-RU"/>
+        </w:rPr>
+        <w:lastRenderedPageBreak/>
+        <w:t>Операторы</w:t>
+      </w:r>
+    </w:p>
+    <w:p>
+      <w:pPr>
+        <w:spacing w:line="240" w:lineRule="auto"/>
+        <w:rPr>
+          <w:rFonts w:ascii="Menlo" w:hAnsi="Menlo" w:cs="Menlo"/>
+        </w:rPr>
+      </w:pPr>
+      <w:r>
+        <w:rPr>
+          <w:rFonts w:ascii="Menlo" w:hAnsi="Menlo" w:cs="Menlo"/>
+        </w:rPr>
+        <w:t>=</w:t>
+      </w:r>
+    </w:p>
+    <w:p>
+      <w:pPr>
+        <w:spacing w:line="240" w:lineRule="auto"/>
+        <w:rPr>
+          <w:rFonts w:ascii="Menlo" w:hAnsi="Menlo" w:cs="Menlo"/>
+        </w:rPr>
+      </w:pPr>
+      <w:r>
+        <w:rPr>
+          <w:rFonts w:ascii="Menlo" w:hAnsi="Menlo" w:cs="Menlo"/>
+        </w:rPr>
+        <w:t>+</w:t>
+      </w:r>
+    </w:p>
+    <w:p>
+      <w:pPr>
+        <w:spacing w:line="240" w:lineRule="auto"/>
+        <w:rPr>
+          <w:rFonts w:ascii="Menlo" w:hAnsi="Menlo" w:cs="Menlo"/>
+        </w:rPr>
+      </w:pPr>
+      <w:r>
+        <w:rPr>
+          <w:rFonts w:ascii="Menlo" w:hAnsi="Menlo" w:cs="Menlo"/>
+        </w:rPr>
+        <w:t>-</w:t>
+      </w:r>
+    </w:p>
+    <w:p>
+      <w:pPr>
+        <w:spacing w:line="240" w:lineRule="auto"/>
+        <w:rPr>
+          <w:rFonts w:ascii="Menlo" w:hAnsi="Menlo" w:cs="Menlo"/>
+        </w:rPr>
+      </w:pPr>
+      <w:r>
+        <w:rPr>
+          <w:rFonts w:ascii="Menlo" w:hAnsi="Menlo" w:cs="Menlo"/>
+        </w:rPr>
+        <w:t>*</w:t>
+      </w:r>
+    </w:p>
+    <w:p>
+      <w:pPr>
+        <w:spacing w:line="240" w:lineRule="auto"/>
+        <w:rPr>
+          <w:rFonts w:ascii="Menlo" w:hAnsi="Menlo" w:cs="Menlo"/>
+        </w:rPr>
+      </w:pPr>
+      <w:r>
+        <w:rPr>
+          <w:rFonts w:ascii="Menlo" w:hAnsi="Menlo" w:cs="Menlo"/>
+        </w:rPr>
+        <w:t>/</w:t>
+      </w:r>
+    </w:p>
+    <w:p>
+      <w:pPr>
+        <w:spacing w:line="240" w:lineRule="auto"/>
+        <w:rPr>
+          <w:rFonts w:ascii="Menlo" w:hAnsi="Menlo" w:cs="Menlo"/>
+        </w:rPr>
+      </w:pPr>
+      <w:r>
+        <w:rPr>
+          <w:rFonts w:ascii="Menlo" w:hAnsi="Menlo" w:cs="Menlo"/>
+        </w:rPr>
+        <w:t>%</w:t>
+      </w:r>
+    </w:p>
+    <w:p>
+      <w:pPr>
+        <w:spacing w:line="240" w:lineRule="auto"/>
+        <w:rPr>
+          <w:rFonts w:ascii="Menlo" w:hAnsi="Menlo" w:cs="Menlo"/>
+        </w:rPr>
+      </w:pPr>
+      <w:r>
+        <w:rPr>
+          <w:rFonts w:ascii="Menlo" w:hAnsi="Menlo" w:cs="Menlo"/>
+        </w:rPr>
+        <w:t>++</w:t>
+      </w:r>
+    </w:p>
+    <w:p>
+      <w:pPr>
+        <w:spacing w:line="240" w:lineRule="auto"/>
+        <w:rPr>
+          <w:rFonts w:ascii="Menlo" w:hAnsi="Menlo" w:cs="Menlo"/>
+        </w:rPr>
+      </w:pPr>
+      <w:r>
+        <w:rPr>
+          <w:rFonts w:ascii="Menlo" w:hAnsi="Menlo" w:cs="Menlo"/>
+        </w:rPr>
+        <w:t>--</w:t>
+      </w:r>
+    </w:p>
+    <w:p>
+      <w:pPr>
+        <w:spacing w:line="240" w:lineRule="auto"/>
+        <w:rPr>
+          <w:rFonts w:ascii="Menlo" w:hAnsi="Menlo" w:cs="Menlo"/>
+        </w:rPr>
+      </w:pPr>
+      <w:r>
+        <w:rPr>
+          <w:rFonts w:ascii="Menlo" w:hAnsi="Menlo" w:cs="Menlo"/>
+        </w:rPr>
+        <w:t>==</w:t>
+      </w:r>
+    </w:p>
+    <w:p>
+      <w:pPr>
+        <w:spacing w:line="240" w:lineRule="auto"/>
+        <w:rPr>
+          <w:rFonts w:ascii="Menlo" w:hAnsi="Menlo" w:cs="Menlo"/>
+        </w:rPr>
+      </w:pPr>
+      <w:r>
+        <w:rPr>
+          <w:rFonts w:ascii="Menlo" w:hAnsi="Menlo" w:cs="Menlo"/>
+        </w:rPr>
+        <w:t>!=</w:t>
+      </w:r>
+    </w:p>
+    <w:p>
+      <w:pPr>
+        <w:spacing w:line="240" w:lineRule="auto"/>
+        <w:rPr>
+          <w:rFonts w:ascii="Menlo" w:hAnsi="Menlo" w:cs="Menlo"/>
+        </w:rPr>
+      </w:pPr>
+      <w:r>
+        <w:rPr>
+          <w:rFonts w:ascii="Menlo" w:hAnsi="Menlo" w:cs="Menlo"/>
         </w:rPr>
         <w:t>&gt;</w:t>
       </w:r>
@@ -440,14 +592,12 @@
       <w:pPr>
         <w:spacing w:line="240" w:lineRule="auto"/>
         <w:rPr>
-          <w:sz w:val="22"/>
-          <w:szCs w:val="22"/>
-        </w:rPr>
-      </w:pPr>
-      <w:r>
-        <w:rPr>
-          <w:sz w:val="22"/>
-          <w:szCs w:val="22"/>
+          <w:rFonts w:ascii="Menlo" w:hAnsi="Menlo" w:cs="Menlo"/>
+        </w:rPr>
+      </w:pPr>
+      <w:r>
+        <w:rPr>
+          <w:rFonts w:ascii="Menlo" w:hAnsi="Menlo" w:cs="Menlo"/>
         </w:rPr>
         <w:t>&lt;</w:t>
       </w:r>
@@ -456,14 +606,26 @@
       <w:pPr>
         <w:spacing w:line="240" w:lineRule="auto"/>
         <w:rPr>
-          <w:sz w:val="22"/>
-          <w:szCs w:val="22"/>
-        </w:rPr>
-      </w:pPr>
-      <w:r>
-        <w:rPr>
-          <w:sz w:val="22"/>
-          <w:szCs w:val="22"/>
+          <w:rFonts w:ascii="Menlo" w:hAnsi="Menlo" w:cs="Menlo"/>
+        </w:rPr>
+      </w:pPr>
+      <w:r>
+        <w:rPr>
+          <w:rFonts w:ascii="Menlo" w:hAnsi="Menlo" w:cs="Menlo"/>
+        </w:rPr>
+        <w:t>&gt;=</w:t>
+      </w:r>
+    </w:p>
+    <w:p>
+      <w:pPr>
+        <w:spacing w:line="240" w:lineRule="auto"/>
+        <w:rPr>
+          <w:rFonts w:ascii="Menlo" w:hAnsi="Menlo" w:cs="Menlo"/>
+        </w:rPr>
+      </w:pPr>
+      <w:r>
+        <w:rPr>
+          <w:rFonts w:ascii="Menlo" w:hAnsi="Menlo" w:cs="Menlo"/>
         </w:rPr>
         <w:t>&lt;=</w:t>
       </w:r>
@@ -472,34 +634,372 @@
       <w:pPr>
         <w:spacing w:line="240" w:lineRule="auto"/>
         <w:rPr>
-          <w:sz w:val="22"/>
-          <w:szCs w:val="22"/>
-        </w:rPr>
-      </w:pPr>
-      <w:r>
-        <w:rPr>
-          <w:sz w:val="22"/>
-          <w:szCs w:val="22"/>
+          <w:rFonts w:ascii="Menlo" w:hAnsi="Menlo" w:cs="Menlo"/>
+        </w:rPr>
+      </w:pPr>
+      <w:r>
+        <w:rPr>
+          <w:rFonts w:ascii="Menlo" w:hAnsi="Menlo" w:cs="Menlo"/>
+        </w:rPr>
+        <w:t>!</w:t>
+      </w:r>
+    </w:p>
+    <w:p>
+      <w:pPr>
+        <w:spacing w:line="240" w:lineRule="auto"/>
+        <w:rPr>
+          <w:rFonts w:ascii="Menlo" w:hAnsi="Menlo" w:cs="Menlo"/>
+        </w:rPr>
+      </w:pPr>
+      <w:r>
+        <w:rPr>
+          <w:rFonts w:ascii="Menlo" w:hAnsi="Menlo" w:cs="Menlo"/>
+        </w:rPr>
+        <w:t>&amp;&amp;</w:t>
+      </w:r>
+    </w:p>
+    <w:p>
+      <w:pPr>
+        <w:spacing w:line="240" w:lineRule="auto"/>
+        <w:rPr>
+          <w:rFonts w:ascii="Menlo" w:hAnsi="Menlo" w:cs="Menlo"/>
+        </w:rPr>
+      </w:pPr>
+      <w:r>
+        <w:rPr>
+          <w:rFonts w:ascii="Menlo" w:hAnsi="Menlo" w:cs="Menlo"/>
+        </w:rPr>
+        <w:t>||</w:t>
+      </w:r>
+    </w:p>
+    <w:p>
+      <w:pPr>
+        <w:spacing w:line="240" w:lineRule="auto"/>
+        <w:rPr>
+          <w:rFonts w:ascii="Menlo" w:hAnsi="Menlo" w:cs="Menlo"/>
+        </w:rPr>
+      </w:pPr>
+      <w:r>
+        <w:rPr>
+          <w:rFonts w:ascii="Menlo" w:hAnsi="Menlo" w:cs="Menlo"/>
+        </w:rPr>
+        <w:t>~</w:t>
+      </w:r>
+    </w:p>
+    <w:p>
+      <w:pPr>
+        <w:spacing w:line="240" w:lineRule="auto"/>
+        <w:rPr>
+          <w:rFonts w:ascii="Menlo" w:hAnsi="Menlo" w:cs="Menlo"/>
+        </w:rPr>
+      </w:pPr>
+      <w:r>
+        <w:rPr>
+          <w:rFonts w:ascii="Menlo" w:hAnsi="Menlo" w:cs="Menlo"/>
+        </w:rPr>
+        <w:t>&amp;</w:t>
+      </w:r>
+    </w:p>
+    <w:p>
+      <w:pPr>
+        <w:spacing w:line="240" w:lineRule="auto"/>
+        <w:rPr>
+          <w:rFonts w:ascii="Menlo" w:hAnsi="Menlo" w:cs="Menlo"/>
+        </w:rPr>
+      </w:pPr>
+      <w:r>
+        <w:rPr>
+          <w:rFonts w:ascii="Menlo" w:hAnsi="Menlo" w:cs="Menlo"/>
+        </w:rPr>
+        <w:t>|</w:t>
+      </w:r>
+    </w:p>
+    <w:p>
+      <w:pPr>
+        <w:spacing w:line="240" w:lineRule="auto"/>
+        <w:rPr>
+          <w:rFonts w:ascii="Menlo" w:hAnsi="Menlo" w:cs="Menlo"/>
+        </w:rPr>
+      </w:pPr>
+      <w:r>
+        <w:rPr>
+          <w:rFonts w:ascii="Menlo" w:hAnsi="Menlo" w:cs="Menlo"/>
+        </w:rPr>
+        <w:t>^</w:t>
+      </w:r>
+    </w:p>
+    <w:p>
+      <w:pPr>
+        <w:spacing w:line="240" w:lineRule="auto"/>
+        <w:rPr>
+          <w:rFonts w:ascii="Menlo" w:hAnsi="Menlo" w:cs="Menlo"/>
+        </w:rPr>
+      </w:pPr>
+      <w:r>
+        <w:rPr>
+          <w:rFonts w:ascii="Menlo" w:hAnsi="Menlo" w:cs="Menlo"/>
+        </w:rPr>
+        <w:t>&lt;&lt;</w:t>
+      </w:r>
+    </w:p>
+    <w:p>
+      <w:pPr>
+        <w:spacing w:line="240" w:lineRule="auto"/>
+        <w:rPr>
+          <w:rFonts w:ascii="Menlo" w:hAnsi="Menlo" w:cs="Menlo"/>
+        </w:rPr>
+      </w:pPr>
+      <w:r>
+        <w:rPr>
+          <w:rFonts w:ascii="Menlo" w:hAnsi="Menlo" w:cs="Menlo"/>
+        </w:rPr>
+        <w:t>&gt;&gt;</w:t>
+      </w:r>
+    </w:p>
+    <w:p>
+      <w:pPr>
+        <w:spacing w:line="240" w:lineRule="auto"/>
+        <w:rPr>
+          <w:rFonts w:ascii="Menlo" w:hAnsi="Menlo" w:cs="Menlo"/>
+        </w:rPr>
+      </w:pPr>
+      <w:r>
+        <w:rPr>
+          <w:rFonts w:ascii="Menlo" w:hAnsi="Menlo" w:cs="Menlo"/>
+        </w:rPr>
+        <w:t>+=</w:t>
+      </w:r>
+    </w:p>
+    <w:p>
+      <w:pPr>
+        <w:spacing w:line="240" w:lineRule="auto"/>
+        <w:rPr>
+          <w:rFonts w:ascii="Menlo" w:hAnsi="Menlo" w:cs="Menlo"/>
+        </w:rPr>
+      </w:pPr>
+      <w:r>
+        <w:rPr>
+          <w:rFonts w:ascii="Menlo" w:hAnsi="Menlo" w:cs="Menlo"/>
+        </w:rPr>
+        <w:t>-=</w:t>
+      </w:r>
+    </w:p>
+    <w:p>
+      <w:pPr>
+        <w:spacing w:line="240" w:lineRule="auto"/>
+        <w:rPr>
+          <w:rFonts w:ascii="Menlo" w:hAnsi="Menlo" w:cs="Menlo"/>
+        </w:rPr>
+      </w:pPr>
+      <w:r>
+        <w:rPr>
+          <w:rFonts w:ascii="Menlo" w:hAnsi="Menlo" w:cs="Menlo"/>
+        </w:rPr>
+        <w:t>*=</w:t>
+      </w:r>
+    </w:p>
+    <w:p>
+      <w:pPr>
+        <w:spacing w:line="240" w:lineRule="auto"/>
+        <w:rPr>
+          <w:rFonts w:ascii="Menlo" w:hAnsi="Menlo" w:cs="Menlo"/>
+        </w:rPr>
+      </w:pPr>
+      <w:r>
+        <w:rPr>
+          <w:rFonts w:ascii="Menlo" w:hAnsi="Menlo" w:cs="Menlo"/>
+        </w:rPr>
+        <w:t>/=</w:t>
+      </w:r>
+    </w:p>
+    <w:p>
+      <w:pPr>
+        <w:spacing w:line="240" w:lineRule="auto"/>
+        <w:rPr>
+          <w:rFonts w:ascii="Menlo" w:hAnsi="Menlo" w:cs="Menlo"/>
+        </w:rPr>
+      </w:pPr>
+      <w:r>
+        <w:rPr>
+          <w:rFonts w:ascii="Menlo" w:hAnsi="Menlo" w:cs="Menlo"/>
+        </w:rPr>
+        <w:t>%=</w:t>
+      </w:r>
+    </w:p>
+    <w:p>
+      <w:pPr>
+        <w:spacing w:line="240" w:lineRule="auto"/>
+        <w:rPr>
+          <w:rFonts w:ascii="Menlo" w:hAnsi="Menlo" w:cs="Menlo"/>
+        </w:rPr>
+      </w:pPr>
+      <w:r>
+        <w:rPr>
+          <w:rFonts w:ascii="Menlo" w:hAnsi="Menlo" w:cs="Menlo"/>
         </w:rPr>
         <w:lastRenderedPageBreak/>
-        <w:t>&gt;=</w:t>
-      </w:r>
-    </w:p>
-    <w:p>
-      <w:pPr>
-        <w:spacing w:line="240" w:lineRule="auto"/>
-        <w:rPr>
-          <w:sz w:val="22"/>
-          <w:szCs w:val="22"/>
-        </w:rPr>
-      </w:pPr>
-    </w:p>
-    <w:p>
-      <w:pPr>
-        <w:spacing w:line="240" w:lineRule="auto"/>
-        <w:rPr>
-          <w:sz w:val="22"/>
-          <w:szCs w:val="22"/>
+        <w:t>&amp;=</w:t>
+      </w:r>
+    </w:p>
+    <w:p>
+      <w:pPr>
+        <w:spacing w:line="240" w:lineRule="auto"/>
+        <w:rPr>
+          <w:rFonts w:ascii="Menlo" w:hAnsi="Menlo" w:cs="Menlo"/>
+        </w:rPr>
+      </w:pPr>
+      <w:r>
+        <w:rPr>
+          <w:rFonts w:ascii="Menlo" w:hAnsi="Menlo" w:cs="Menlo"/>
+        </w:rPr>
+        <w:t>|=</w:t>
+      </w:r>
+    </w:p>
+    <w:p>
+      <w:pPr>
+        <w:spacing w:line="240" w:lineRule="auto"/>
+        <w:rPr>
+          <w:rFonts w:ascii="Menlo" w:hAnsi="Menlo" w:cs="Menlo"/>
+        </w:rPr>
+      </w:pPr>
+      <w:r>
+        <w:rPr>
+          <w:rFonts w:ascii="Menlo" w:hAnsi="Menlo" w:cs="Menlo"/>
+        </w:rPr>
+        <w:t>^=</w:t>
+      </w:r>
+    </w:p>
+    <w:p>
+      <w:pPr>
+        <w:spacing w:line="240" w:lineRule="auto"/>
+        <w:rPr>
+          <w:rFonts w:ascii="Menlo" w:hAnsi="Menlo" w:cs="Menlo"/>
+        </w:rPr>
+      </w:pPr>
+      <w:r>
+        <w:rPr>
+          <w:rFonts w:ascii="Menlo" w:hAnsi="Menlo" w:cs="Menlo"/>
+        </w:rPr>
+        <w:t>&lt;&lt;=</w:t>
+      </w:r>
+    </w:p>
+    <w:p>
+      <w:pPr>
+        <w:spacing w:line="240" w:lineRule="auto"/>
+        <w:rPr>
+          <w:rFonts w:ascii="Menlo" w:hAnsi="Menlo" w:cs="Menlo"/>
+        </w:rPr>
+      </w:pPr>
+      <w:r>
+        <w:rPr>
+          <w:rFonts w:ascii="Menlo" w:hAnsi="Menlo" w:cs="Menlo"/>
+        </w:rPr>
+        <w:t>&gt;&gt;=</w:t>
+      </w:r>
+    </w:p>
+    <w:p>
+      <w:pPr>
+        <w:spacing w:line="240" w:lineRule="auto"/>
+        <w:rPr>
+          <w:rFonts w:ascii="Menlo" w:hAnsi="Menlo" w:cs="Menlo"/>
+        </w:rPr>
+      </w:pPr>
+      <w:r>
+        <w:rPr>
+          <w:rFonts w:ascii="Menlo" w:hAnsi="Menlo" w:cs="Menlo"/>
+        </w:rPr>
+        <w:t>[]</w:t>
+      </w:r>
+    </w:p>
+    <w:p>
+      <w:pPr>
+        <w:spacing w:line="240" w:lineRule="auto"/>
+        <w:rPr>
+          <w:rFonts w:ascii="Menlo" w:hAnsi="Menlo" w:cs="Menlo"/>
+        </w:rPr>
+      </w:pPr>
+      <w:r>
+        <w:rPr>
+          <w:rFonts w:ascii="Menlo" w:hAnsi="Menlo" w:cs="Menlo"/>
+        </w:rPr>
+        <w:t>-&gt;</w:t>
+      </w:r>
+    </w:p>
+    <w:p>
+      <w:pPr>
+        <w:spacing w:line="240" w:lineRule="auto"/>
+        <w:rPr>
+          <w:rFonts w:ascii="Menlo" w:hAnsi="Menlo" w:cs="Menlo"/>
+        </w:rPr>
+      </w:pPr>
+      <w:r>
+        <w:rPr>
+          <w:rFonts w:ascii="Menlo" w:hAnsi="Menlo" w:cs="Menlo"/>
+        </w:rPr>
+        <w:t>.</w:t>
+      </w:r>
+    </w:p>
+    <w:p>
+      <w:pPr>
+        <w:spacing w:line="240" w:lineRule="auto"/>
+        <w:rPr>
+          <w:rFonts w:ascii="Menlo" w:hAnsi="Menlo" w:cs="Menlo"/>
+        </w:rPr>
+      </w:pPr>
+      <w:r>
+        <w:rPr>
+          <w:rFonts w:ascii="Menlo" w:hAnsi="Menlo" w:cs="Menlo"/>
+        </w:rPr>
+        <w:t>-&gt;*</w:t>
+      </w:r>
+    </w:p>
+    <w:p>
+      <w:pPr>
+        <w:spacing w:line="240" w:lineRule="auto"/>
+        <w:rPr>
+          <w:rFonts w:ascii="Menlo" w:hAnsi="Menlo" w:cs="Menlo"/>
+        </w:rPr>
+      </w:pPr>
+      <w:r>
+        <w:rPr>
+          <w:rFonts w:ascii="Menlo" w:hAnsi="Menlo" w:cs="Menlo"/>
+        </w:rPr>
+        <w:t>.*</w:t>
+      </w:r>
+    </w:p>
+    <w:p>
+      <w:pPr>
+        <w:spacing w:line="240" w:lineRule="auto"/>
+        <w:rPr>
+          <w:rFonts w:ascii="Menlo" w:hAnsi="Menlo" w:cs="Menlo"/>
+        </w:rPr>
+      </w:pPr>
+      <w:r>
+        <w:rPr>
+          <w:rFonts w:ascii="Menlo" w:hAnsi="Menlo" w:cs="Menlo"/>
+        </w:rPr>
+        <w:t>,</w:t>
+      </w:r>
+    </w:p>
+    <w:p>
+      <w:pPr>
+        <w:spacing w:line="240" w:lineRule="auto"/>
+        <w:rPr>
+          <w:rFonts w:ascii="Menlo" w:hAnsi="Menlo" w:cs="Menlo"/>
+        </w:rPr>
+      </w:pPr>
+      <w:r>
+        <w:rPr>
+          <w:rFonts w:ascii="Menlo" w:hAnsi="Menlo" w:cs="Menlo"/>
+        </w:rPr>
+        <w:t>::</w:t>
+      </w:r>
+    </w:p>
+    <w:p>
+      <w:pPr>
+        <w:spacing w:line="240" w:lineRule="auto"/>
+        <w:rPr>
+          <w:rFonts w:ascii="Menlo" w:hAnsi="Menlo" w:cs="Menlo"/>
         </w:rPr>
       </w:pPr>
     </w:p>
@@ -514,7 +1014,7 @@
 </file>
 
 <file path=word/styles.xml><?xml version="1.0" encoding="utf-8"?>
-<w:styles xmlns:mc="http://schemas.openxmlformats.org/markup-compatibility/2006" xmlns:r="http://schemas.openxmlformats.org/officeDocument/2006/relationships" xmlns:w="http://schemas.openxmlformats.org/wordprocessingml/2006/main" xmlns:w14="http://schemas.microsoft.com/office/word/2010/wordml" xmlns:w15="http://schemas.microsoft.com/office/word/2012/wordml" xmlns:w16cex="http://schemas.microsoft.com/office/word/2018/wordml/cex" xmlns:w16cid="http://schemas.microsoft.com/office/word/2016/wordml/cid" xmlns:w16="http://schemas.microsoft.com/office/word/2018/wordml" xmlns:w16sdtdh="http://schemas.microsoft.com/office/word/2020/wordml/sdtdatahash" xmlns:w16se="http://schemas.microsoft.com/office/word/2015/wordml/symex" mc:Ignorable="w14 w15 w16se w16cid w16 w16cex w16sdtdh">
+<w:styles xmlns:mc="http://schemas.openxmlformats.org/markup-compatibility/2006" xmlns:r="http://schemas.openxmlformats.org/officeDocument/2006/relationships" xmlns:w="http://schemas.openxmlformats.org/wordprocessingml/2006/main" xmlns:w14="http://schemas.microsoft.com/office/word/2010/wordml" xmlns:w15="http://schemas.microsoft.com/office/word/2012/wordml" xmlns:w16cex="http://schemas.microsoft.com/office/word/2018/wordml/cex" xmlns:w16cid="http://schemas.microsoft.com/office/word/2016/wordml/cid" xmlns:w16="http://schemas.microsoft.com/office/word/2018/wordml" xmlns:w16du="http://schemas.microsoft.com/office/word/2023/wordml/word16du" xmlns:w16sdtdh="http://schemas.microsoft.com/office/word/2020/wordml/sdtdatahash" xmlns:w16sdtfl="http://schemas.microsoft.com/office/word/2024/wordml/sdtformatlock" xmlns:w16se="http://schemas.microsoft.com/office/word/2015/wordml/symex" mc:Ignorable="w14 w15 w16se w16cid w16 w16cex w16sdtdh w16sdtfl w16du">
   <w:docDefaults>
     <w:rPrDefault>
       <w:rPr>

</xml_diff>